<commit_message>
Proyecto v8 modifique concluciones
</commit_message>
<xml_diff>
--- a/Trabajo Integrador PDS-v8.docx
+++ b/Trabajo Integrador PDS-v8.docx
@@ -28939,66 +28939,6 @@
           <w:tab w:val="clear" w:pos="1077"/>
           <w:tab w:val="num" w:pos="720"/>
         </w:tabs>
-        <w:spacing w:after="0"/>
-        <w:ind w:left="540"/>
-        <w:jc w:val="both"/>
-        <w:rPr>
-          <w:rFonts w:ascii="Arial" w:hAnsi="Arial" w:cs="Arial"/>
-          <w:sz w:val="24"/>
-          <w:szCs w:val="24"/>
-        </w:rPr>
-      </w:pPr>
-      <w:r>
-        <w:rPr>
-          <w:rFonts w:ascii="Arial" w:hAnsi="Arial" w:cs="Arial"/>
-          <w:sz w:val="24"/>
-          <w:szCs w:val="24"/>
-        </w:rPr>
-        <w:t xml:space="preserve">Se puede ver en las simulaciones que la amplitud de las señales en la salida no es nunca mayor que la entrada, primero porque la respuesta en frecuencia tiene en la banda de paso una mínima atenuación (0,5dB de </w:t>
-      </w:r>
-      <w:proofErr w:type="spellStart"/>
-      <w:r>
-        <w:rPr>
-          <w:rFonts w:ascii="Arial" w:hAnsi="Arial" w:cs="Arial"/>
-          <w:sz w:val="24"/>
-          <w:szCs w:val="24"/>
-        </w:rPr>
-        <w:t>ripple</w:t>
-      </w:r>
-      <w:proofErr w:type="spellEnd"/>
-      <w:r>
-        <w:rPr>
-          <w:rFonts w:ascii="Arial" w:hAnsi="Arial" w:cs="Arial"/>
-          <w:sz w:val="24"/>
-          <w:szCs w:val="24"/>
-        </w:rPr>
-        <w:t>) y segundo porque todos los filtros son sistemas ESTABLES, esto también se puede verificar en los DPC (todos los polos dentro del circulo unitario en el plano Z) entonces la salida no crecerá de manera descontrolada.</w:t>
-      </w:r>
-    </w:p>
-    <w:p>
-      <w:pPr>
-        <w:pStyle w:val="Normal1"/>
-        <w:spacing w:after="0"/>
-        <w:ind w:left="717"/>
-        <w:jc w:val="both"/>
-        <w:rPr>
-          <w:rFonts w:ascii="Arial" w:hAnsi="Arial" w:cs="Arial"/>
-          <w:sz w:val="24"/>
-          <w:szCs w:val="24"/>
-        </w:rPr>
-      </w:pPr>
-    </w:p>
-    <w:p>
-      <w:pPr>
-        <w:pStyle w:val="Normal1"/>
-        <w:numPr>
-          <w:ilvl w:val="0"/>
-          <w:numId w:val="18"/>
-        </w:numPr>
-        <w:tabs>
-          <w:tab w:val="clear" w:pos="1077"/>
-          <w:tab w:val="num" w:pos="720"/>
-        </w:tabs>
         <w:ind w:left="540"/>
         <w:jc w:val="both"/>
         <w:rPr>
@@ -29119,7 +29059,6 @@
           <w:sz w:val="24"/>
           <w:szCs w:val="24"/>
         </w:rPr>
-        <w:lastRenderedPageBreak/>
         <w:t>Bibliografía y herramientas utilizadas:</w:t>
       </w:r>
     </w:p>
@@ -29401,6 +29340,7 @@
           <w:szCs w:val="24"/>
           <w:highlight w:val="white"/>
         </w:rPr>
+        <w:lastRenderedPageBreak/>
         <w:t>Apuntes de clases.</w:t>
       </w:r>
     </w:p>
@@ -29685,7 +29625,7 @@
         <w:rStyle w:val="Nmerodepgina"/>
         <w:noProof/>
       </w:rPr>
-      <w:t>17</w:t>
+      <w:t>33</w:t>
     </w:r>
     <w:r>
       <w:rPr>
@@ -32990,7 +32930,7 @@
 </file>
 
 <file path=customXml/itemProps1.xml><?xml version="1.0" encoding="utf-8"?>
-<ds:datastoreItem xmlns:ds="http://schemas.openxmlformats.org/officeDocument/2006/customXml" ds:itemID="{92D90226-A6A4-4E0E-BCD7-7B39D9C6D5AB}">
+<ds:datastoreItem xmlns:ds="http://schemas.openxmlformats.org/officeDocument/2006/customXml" ds:itemID="{D05BC5A0-660C-42A1-A96D-4B9D7EA7351A}">
   <ds:schemaRefs>
     <ds:schemaRef ds:uri="http://schemas.openxmlformats.org/officeDocument/2006/bibliography"/>
   </ds:schemaRefs>

</xml_diff>